<commit_message>
Update WORKFLOW ANALYSIS DOCUMENT.docx
</commit_message>
<xml_diff>
--- a/Learning-Report/Phuoc-Nhan/WORKFLOW ANALYSIS DOCUMENT.docx
+++ b/Learning-Report/Phuoc-Nhan/WORKFLOW ANALYSIS DOCUMENT.docx
@@ -10,19 +10,11 @@
           <w:lang w:val="en-US"/>
         </w:rPr>
       </w:pPr>
-      <w:bookmarkStart w:id="0" w:name="_GoBack"/>
-      <w:r>
-        <w:rPr>
-          <w:lang w:val="en-US"/>
-        </w:rPr>
-        <w:t xml:space="preserve">WORKFLOW </w:t>
-      </w:r>
-      <w:bookmarkEnd w:id="0"/>
-      <w:r>
-        <w:rPr>
-          <w:lang w:val="en-US"/>
-        </w:rPr>
-        <w:t>ANALYSIS DOCUMENT</w:t>
+      <w:r>
+        <w:rPr>
+          <w:lang w:val="en-US"/>
+        </w:rPr>
+        <w:t>WORKFLOW ANALYSIS DOCUMENT</w:t>
       </w:r>
     </w:p>
     <w:p>
@@ -111,7 +103,20 @@
         <w:rPr>
           <w:lang w:val="en-US"/>
         </w:rPr>
-        <w:t xml:space="preserve"> any tasks that still available to select, each time they submit the task’s answer, the record of that trainee will be updated and the loop keeps going until there is no task left. When all tasks completed, trainee will inform to the server that all tasks have been done and request a QR code </w:t>
+        <w:t xml:space="preserve"> any tasks that still available to select, each time they submit the task’s answer, the record of that trainee will be updated and the loop keeps going until there is no task left. </w:t>
+      </w:r>
+    </w:p>
+    <w:p>
+      <w:pPr>
+        <w:rPr>
+          <w:lang w:val="en-US"/>
+        </w:rPr>
+      </w:pPr>
+      <w:r>
+        <w:rPr>
+          <w:lang w:val="en-US"/>
+        </w:rPr>
+        <w:t xml:space="preserve">When all tasks completed, trainee will inform to the server that all tasks have been done and request a QR code </w:t>
       </w:r>
       <w:proofErr w:type="gramStart"/>
       <w:r>
@@ -217,7 +222,19 @@
         <w:rPr>
           <w:lang w:val="en-US"/>
         </w:rPr>
-        <w:t xml:space="preserve"> form to the supervisor. After choosing the signing method, supervisor make optional feed</w:t>
+        <w:t xml:space="preserve"> form to the supervisor. After choosing the signing method, supervisor make</w:t>
+      </w:r>
+      <w:r>
+        <w:rPr>
+          <w:lang w:val="en-US"/>
+        </w:rPr>
+        <w:t>s</w:t>
+      </w:r>
+      <w:r>
+        <w:rPr>
+          <w:lang w:val="en-US"/>
+        </w:rPr>
+        <w:t xml:space="preserve"> optional feed</w:t>
       </w:r>
       <w:r>
         <w:rPr>
@@ -301,16 +318,38 @@
         <w:rPr>
           <w:lang w:val="en-US"/>
         </w:rPr>
-        <w:t>All users and server will have a key pair which called public key and private key, but the database stores all the public key of all users. All communication channels will be encrypted that users will send public key and basic information to server, server will go to database and check public key and basic information, if it’s true, server will send public key to user, then user will encrypt session key using server’s public key and send to server, server will decrypt by using server’s private key to get the session key and then two parties will use session key to transmit data.</w:t>
-      </w:r>
-    </w:p>
-    <w:p>
-      <w:pPr>
-        <w:ind w:left="360"/>
-        <w:rPr>
-          <w:lang w:val="en-US"/>
-        </w:rPr>
-      </w:pPr>
+        <w:t>All users and server will have a key pair which called public key</w:t>
+      </w:r>
+      <w:r>
+        <w:rPr>
+          <w:lang w:val="en-US"/>
+        </w:rPr>
+        <w:t xml:space="preserve">, </w:t>
+      </w:r>
+      <w:r>
+        <w:rPr>
+          <w:lang w:val="en-US"/>
+        </w:rPr>
+        <w:t>private key</w:t>
+      </w:r>
+      <w:r>
+        <w:rPr>
+          <w:lang w:val="en-US"/>
+        </w:rPr>
+        <w:t xml:space="preserve"> an</w:t>
+      </w:r>
+      <w:r>
+        <w:rPr>
+          <w:lang w:val="en-US"/>
+        </w:rPr>
+        <w:t>d server’s public key</w:t>
+      </w:r>
+      <w:r>
+        <w:rPr>
+          <w:lang w:val="en-US"/>
+        </w:rPr>
+        <w:t xml:space="preserve">, but the database stores all the public key of all users. </w:t>
+      </w:r>
     </w:p>
     <w:p>
       <w:pPr>
@@ -397,7 +436,37 @@
         <w:rPr>
           <w:lang w:val="en-US"/>
         </w:rPr>
-        <w:t>In this section, there could be new data created which is trainee record if the game trainee selected has no record before. All the records are encrypted at database using trainee public key. When the trainee load game record, server will take the encrypted record and return it to the trainee, it will be decrypted using trainee private key.</w:t>
+        <w:t xml:space="preserve">In this section, there could be new data created which is trainee record if the game trainee selected has no record before. All the records are encrypted at database using trainee public key. When the trainee load game record, server will take the record </w:t>
+      </w:r>
+      <w:r>
+        <w:rPr>
+          <w:lang w:val="en-US"/>
+        </w:rPr>
+        <w:t xml:space="preserve">encrypted </w:t>
+      </w:r>
+      <w:r>
+        <w:rPr>
+          <w:lang w:val="en-US"/>
+        </w:rPr>
+        <w:t xml:space="preserve">using trainee’s public key </w:t>
+      </w:r>
+      <w:r>
+        <w:rPr>
+          <w:lang w:val="en-US"/>
+        </w:rPr>
+        <w:t>and return it to the trainee, it will be decrypted using trainee</w:t>
+      </w:r>
+      <w:r>
+        <w:rPr>
+          <w:lang w:val="en-US"/>
+        </w:rPr>
+        <w:t>’s</w:t>
+      </w:r>
+      <w:r>
+        <w:rPr>
+          <w:lang w:val="en-US"/>
+        </w:rPr>
+        <w:t xml:space="preserve"> private key.</w:t>
       </w:r>
     </w:p>
     <w:p>
@@ -480,6 +549,42 @@
           <w:lang w:val="en-US"/>
         </w:rPr>
       </w:pPr>
+    </w:p>
+    <w:p>
+      <w:pPr>
+        <w:ind w:left="360"/>
+        <w:rPr>
+          <w:lang w:val="en-US"/>
+        </w:rPr>
+      </w:pPr>
+      <w:r>
+        <w:rPr>
+          <w:lang w:val="en-US"/>
+        </w:rPr>
+        <w:t>U</w:t>
+      </w:r>
+      <w:r>
+        <w:rPr>
+          <w:lang w:val="en-US"/>
+        </w:rPr>
+        <w:t>sers will send public key and basic information to server, server will go to database and check public key and basic information, if it’s true, server will send public key to user, then user will generate a session key and encrypt the session key using server’s public key and send to server, server will decrypt by using server’s private key to get the session key and then two parties will use session key to transmit data (Task Answers, Answers Status).</w:t>
+      </w:r>
+    </w:p>
+    <w:p>
+      <w:pPr>
+        <w:ind w:left="720"/>
+        <w:rPr>
+          <w:lang w:val="en-US"/>
+        </w:rPr>
+      </w:pPr>
+    </w:p>
+    <w:p>
+      <w:pPr>
+        <w:ind w:left="720"/>
+        <w:rPr>
+          <w:lang w:val="en-US"/>
+        </w:rPr>
+      </w:pPr>
       <w:r>
         <w:rPr>
           <w:lang w:val="en-US"/>
@@ -674,6 +779,8 @@
           <w:lang w:val="en-US"/>
         </w:rPr>
       </w:pPr>
+      <w:bookmarkStart w:id="0" w:name="_GoBack"/>
+      <w:bookmarkEnd w:id="0"/>
     </w:p>
     <w:sectPr>
       <w:pgSz w:w="12240" w:h="15840"/>

</xml_diff>